<commit_message>
Commit: Thu 12/04/2025 22:58:38.32
</commit_message>
<xml_diff>
--- a/linkedin-posts/AWS/API Gateway vs Load Balancer vs Reverse Proxy/API Gateway vs Load Balancer vs Reverse Proxy.docx
+++ b/linkedin-posts/AWS/API Gateway vs Load Balancer vs Reverse Proxy/API Gateway vs Load Balancer vs Reverse Proxy.docx
@@ -42,7 +42,7 @@
     <w:p>
       <w:r>
         <w:pict w14:anchorId="482115F0">
-          <v:rect id="_x0000_i1055" style="width:0;height:1.5pt" o:hralign="center" o:hrstd="t" o:hr="t" fillcolor="#a0a0a0" stroked="f"/>
+          <v:rect id="_x0000_i1025" style="width:0;height:1.5pt" o:hralign="center" o:hrstd="t" o:hr="t" fillcolor="#a0a0a0" stroked="f"/>
         </w:pict>
       </w:r>
     </w:p>
@@ -100,7 +100,7 @@
     <w:p>
       <w:r>
         <w:pict w14:anchorId="385383C9">
-          <v:rect id="_x0000_i1056" style="width:0;height:1.5pt" o:hralign="center" o:hrstd="t" o:hr="t" fillcolor="#a0a0a0" stroked="f"/>
+          <v:rect id="_x0000_i1026" style="width:0;height:1.5pt" o:hralign="center" o:hrstd="t" o:hr="t" fillcolor="#a0a0a0" stroked="f"/>
         </w:pict>
       </w:r>
     </w:p>
@@ -158,7 +158,7 @@
     <w:p>
       <w:r>
         <w:pict w14:anchorId="76F38990">
-          <v:rect id="_x0000_i1057" style="width:0;height:1.5pt" o:hralign="center" o:hrstd="t" o:hr="t" fillcolor="#a0a0a0" stroked="f"/>
+          <v:rect id="_x0000_i1027" style="width:0;height:1.5pt" o:hralign="center" o:hrstd="t" o:hr="t" fillcolor="#a0a0a0" stroked="f"/>
         </w:pict>
       </w:r>
     </w:p>
@@ -224,7 +224,7 @@
     <w:p>
       <w:r>
         <w:pict w14:anchorId="77F14774">
-          <v:rect id="_x0000_i1058" style="width:0;height:1.5pt" o:hralign="center" o:hrstd="t" o:hr="t" fillcolor="#a0a0a0" stroked="f"/>
+          <v:rect id="_x0000_i1028" style="width:0;height:1.5pt" o:hralign="center" o:hrstd="t" o:hr="t" fillcolor="#a0a0a0" stroked="f"/>
         </w:pict>
       </w:r>
     </w:p>
@@ -349,7 +349,7 @@
     <w:p>
       <w:r>
         <w:pict w14:anchorId="7E4F2DF0">
-          <v:rect id="_x0000_i1059" style="width:0;height:1.5pt" o:hralign="center" o:hrstd="t" o:hr="t" fillcolor="#a0a0a0" stroked="f"/>
+          <v:rect id="_x0000_i1029" style="width:0;height:1.5pt" o:hralign="center" o:hrstd="t" o:hr="t" fillcolor="#a0a0a0" stroked="f"/>
         </w:pict>
       </w:r>
     </w:p>
@@ -386,6 +386,70 @@
       </w:r>
     </w:p>
     <w:p/>
+    <w:p>
+      <w:r>
+        <w:rPr>
+          <w:rFonts w:ascii="Segoe UI Emoji" w:hAnsi="Segoe UI Emoji" w:cs="Segoe UI Emoji"/>
+          <w:b/>
+          <w:bCs/>
+        </w:rPr>
+        <w:t>🔐</w:t>
+      </w:r>
+      <w:r>
+        <w:rPr>
+          <w:b/>
+          <w:bCs/>
+        </w:rPr>
+        <w:t xml:space="preserve"> Forward Proxy</w:t>
+      </w:r>
+      <w:r>
+        <w:br/>
+        <w:t>The Client's Guardian</w:t>
+      </w:r>
+    </w:p>
+    <w:p>
+      <w:r>
+        <w:t>Wait—there's a twist! While reverse proxies protect your servers, forward proxies protect your clients. They sit on the client side, making requests on behalf of users to external services.</w:t>
+      </w:r>
+    </w:p>
+    <w:p>
+      <w:r>
+        <w:rPr>
+          <w:i/>
+          <w:iCs/>
+        </w:rPr>
+        <w:t>Key Benefits:</w:t>
+      </w:r>
+      <w:r>
+        <w:t xml:space="preserve"> Content filtering, anonymity, bypassing geo-restrictions, and monitoring outbound traffic</w:t>
+      </w:r>
+      <w:r>
+        <w:br/>
+      </w:r>
+      <w:r>
+        <w:rPr>
+          <w:i/>
+          <w:iCs/>
+        </w:rPr>
+        <w:t>Best For:</w:t>
+      </w:r>
+      <w:r>
+        <w:t xml:space="preserve"> Corporate networks, privacy protection, and controlling internet access</w:t>
+      </w:r>
+      <w:r>
+        <w:br/>
+      </w:r>
+      <w:r>
+        <w:rPr>
+          <w:i/>
+          <w:iCs/>
+        </w:rPr>
+        <w:t>Pro Tip:</w:t>
+      </w:r>
+      <w:r>
+        <w:t xml:space="preserve"> If reverse proxy is the bouncer at the club entrance, forward proxy is your personal bodyguard going with you everywhere.</w:t>
+      </w:r>
+    </w:p>
     <w:p/>
     <w:p/>
     <w:p/>
@@ -451,7 +515,11 @@
         <w:t>↳</w:t>
       </w:r>
       <w:r>
-        <w:t xml:space="preserve"> Sits in front of servers, forwarding requests while hiding server identities. Provides load balancing, security, and caching.</w:t>
+        <w:t xml:space="preserve"> Sits in front of servers, forwarding requests while hiding server identities. Provides load </w:t>
+      </w:r>
+      <w:r>
+        <w:lastRenderedPageBreak/>
+        <w:t>balancing, security, and caching.</w:t>
       </w:r>
       <w:r>
         <w:br/>
@@ -470,7 +538,15 @@
         <w:t>↳</w:t>
       </w:r>
       <w:r>
-        <w:t xml:space="preserve"> Centralizes and secures requests, providing a single entry point to services.</w:t>
+        <w:t xml:space="preserve"> Centralizes and secures requests, providing a </w:t>
+      </w:r>
+      <w:proofErr w:type="gramStart"/>
+      <w:r>
+        <w:t>single entry</w:t>
+      </w:r>
+      <w:proofErr w:type="gramEnd"/>
+      <w:r>
+        <w:t xml:space="preserve"> point to services.</w:t>
       </w:r>
       <w:r>
         <w:br/>
@@ -503,9 +579,6 @@
       </w:r>
       <w:r>
         <w:br/>
-      </w:r>
-      <w:r>
-        <w:lastRenderedPageBreak/>
         <w:t>What else would you add?</w:t>
       </w:r>
       <w:r>

</xml_diff>